<commit_message>
change lines of pic2
</commit_message>
<xml_diff>
--- a/docs/smartcity/picture/2/ch2pic.docx
+++ b/docs/smartcity/picture/2/ch2pic.docx
@@ -3,6 +3,644 @@
 <w:document xmlns:wpc="http://schemas.microsoft.com/office/word/2010/wordprocessingCanvas" xmlns:cx="http://schemas.microsoft.com/office/drawing/2014/chartex" xmlns:cx1="http://schemas.microsoft.com/office/drawing/2015/9/8/chartex" xmlns:cx2="http://schemas.microsoft.com/office/drawing/2015/10/21/chartex" xmlns:cx3="http://schemas.microsoft.com/office/drawing/2016/5/9/chartex" xmlns:cx4="http://schemas.microsoft.com/office/drawing/2016/5/10/chartex" xmlns:cx5="http://schemas.microsoft.com/office/drawing/2016/5/11/chartex" xmlns:cx6="http://schemas.microsoft.com/office/drawing/2016/5/12/chartex" xmlns:cx7="http://schemas.microsoft.com/office/drawing/2016/5/13/chartex" xmlns:cx8="http://schemas.microsoft.com/office/drawing/2016/5/14/chartex" xmlns:mc="http://schemas.openxmlformats.org/markup-compatibility/2006" xmlns:aink="http://schemas.microsoft.com/office/drawing/2016/ink" xmlns:am3d="http://schemas.microsoft.com/office/drawing/2017/model3d" xmlns:o="urn:schemas-microsoft-com:office:office" xmlns:oel="http://schemas.microsoft.com/office/2019/extlst" xmlns:r="http://schemas.openxmlformats.org/officeDocument/2006/relationships" xmlns:m="http://schemas.openxmlformats.org/officeDocument/2006/math" xmlns:v="urn:schemas-microsoft-com:vml" xmlns:wp14="http://schemas.microsoft.com/office/word/2010/wordprocessingDrawing" xmlns:wp="http://schemas.openxmlformats.org/drawingml/2006/wordprocessingDrawing" xmlns:w10="urn:schemas-microsoft-com:office:word" xmlns:w="http://schemas.openxmlformats.org/wordprocessingml/2006/main" xmlns:w14="http://schemas.microsoft.com/office/word/2010/wordml" xmlns:w15="http://schemas.microsoft.com/office/word/2012/wordml" xmlns:w16cex="http://schemas.microsoft.com/office/word/2018/wordml/cex" xmlns:w16cid="http://schemas.microsoft.com/office/word/2016/wordml/cid" xmlns:w16="http://schemas.microsoft.com/office/word/2018/wordml" xmlns:w16sdtdh="http://schemas.microsoft.com/office/word/2020/wordml/sdtdatahash" xmlns:w16se="http://schemas.microsoft.com/office/word/2015/wordml/symex" xmlns:wpg="http://schemas.microsoft.com/office/word/2010/wordprocessingGroup" xmlns:wpi="http://schemas.microsoft.com/office/word/2010/wordprocessingInk" xmlns:wne="http://schemas.microsoft.com/office/word/2006/wordml" xmlns:wps="http://schemas.microsoft.com/office/word/2010/wordprocessingShape" mc:Ignorable="w14 w15 w16se w16cid w16 w16cex w16sdtdh wp14">
   <w:body>
     <w:p>
+      <w:r>
+        <w:rPr>
+          <w:noProof/>
+        </w:rPr>
+        <mc:AlternateContent>
+          <mc:Choice Requires="wps">
+            <w:drawing>
+              <wp:anchor distT="0" distB="0" distL="114300" distR="114300" simplePos="0" relativeHeight="251676672" behindDoc="0" locked="0" layoutInCell="1" allowOverlap="1" wp14:anchorId="43C225F0" wp14:editId="457D930D">
+                <wp:simplePos x="0" y="0"/>
+                <wp:positionH relativeFrom="column">
+                  <wp:posOffset>3275135</wp:posOffset>
+                </wp:positionH>
+                <wp:positionV relativeFrom="paragraph">
+                  <wp:posOffset>2161052</wp:posOffset>
+                </wp:positionV>
+                <wp:extent cx="1282211" cy="10550"/>
+                <wp:effectExtent l="0" t="0" r="32385" b="27940"/>
+                <wp:wrapNone/>
+                <wp:docPr id="17" name="直線接點 17"/>
+                <wp:cNvGraphicFramePr/>
+                <a:graphic xmlns:a="http://schemas.openxmlformats.org/drawingml/2006/main">
+                  <a:graphicData uri="http://schemas.microsoft.com/office/word/2010/wordprocessingShape">
+                    <wps:wsp>
+                      <wps:cNvCnPr/>
+                      <wps:spPr>
+                        <a:xfrm flipV="1">
+                          <a:off x="0" y="0"/>
+                          <a:ext cx="1282211" cy="10550"/>
+                        </a:xfrm>
+                        <a:prstGeom prst="line">
+                          <a:avLst/>
+                        </a:prstGeom>
+                        <a:ln/>
+                      </wps:spPr>
+                      <wps:style>
+                        <a:lnRef idx="3">
+                          <a:schemeClr val="dk1"/>
+                        </a:lnRef>
+                        <a:fillRef idx="0">
+                          <a:schemeClr val="dk1"/>
+                        </a:fillRef>
+                        <a:effectRef idx="2">
+                          <a:schemeClr val="dk1"/>
+                        </a:effectRef>
+                        <a:fontRef idx="minor">
+                          <a:schemeClr val="tx1"/>
+                        </a:fontRef>
+                      </wps:style>
+                      <wps:bodyPr/>
+                    </wps:wsp>
+                  </a:graphicData>
+                </a:graphic>
+                <wp14:sizeRelH relativeFrom="margin">
+                  <wp14:pctWidth>0</wp14:pctWidth>
+                </wp14:sizeRelH>
+                <wp14:sizeRelV relativeFrom="margin">
+                  <wp14:pctHeight>0</wp14:pctHeight>
+                </wp14:sizeRelV>
+              </wp:anchor>
+            </w:drawing>
+          </mc:Choice>
+          <mc:Fallback>
+            <w:pict>
+              <v:line w14:anchorId="094BB92A" id="直線接點 17" o:spid="_x0000_s1026" style="position:absolute;flip:y;z-index:251676672;visibility:visible;mso-wrap-style:square;mso-width-percent:0;mso-height-percent:0;mso-wrap-distance-left:9pt;mso-wrap-distance-top:0;mso-wrap-distance-right:9pt;mso-wrap-distance-bottom:0;mso-position-horizontal:absolute;mso-position-horizontal-relative:text;mso-position-vertical:absolute;mso-position-vertical-relative:text;mso-width-percent:0;mso-height-percent:0;mso-width-relative:margin;mso-height-relative:margin" from="257.9pt,170.15pt" to="358.85pt,171pt" o:gfxdata="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" strokecolor="black [3200]" strokeweight="1.5pt">
+                <v:stroke joinstyle="miter"/>
+              </v:line>
+            </w:pict>
+          </mc:Fallback>
+        </mc:AlternateContent>
+      </w:r>
+      <w:r>
+        <w:rPr>
+          <w:noProof/>
+        </w:rPr>
+        <mc:AlternateContent>
+          <mc:Choice Requires="wps">
+            <w:drawing>
+              <wp:anchor distT="0" distB="0" distL="114300" distR="114300" simplePos="0" relativeHeight="251723776" behindDoc="0" locked="0" layoutInCell="1" allowOverlap="1" wp14:anchorId="7AAC0F59" wp14:editId="457F8E77">
+                <wp:simplePos x="0" y="0"/>
+                <wp:positionH relativeFrom="column">
+                  <wp:posOffset>3275136</wp:posOffset>
+                </wp:positionH>
+                <wp:positionV relativeFrom="paragraph">
+                  <wp:posOffset>2171701</wp:posOffset>
+                </wp:positionV>
+                <wp:extent cx="0" cy="63940"/>
+                <wp:effectExtent l="0" t="0" r="38100" b="31750"/>
+                <wp:wrapNone/>
+                <wp:docPr id="12" name="直線接點 12"/>
+                <wp:cNvGraphicFramePr/>
+                <a:graphic xmlns:a="http://schemas.openxmlformats.org/drawingml/2006/main">
+                  <a:graphicData uri="http://schemas.microsoft.com/office/word/2010/wordprocessingShape">
+                    <wps:wsp>
+                      <wps:cNvCnPr/>
+                      <wps:spPr>
+                        <a:xfrm>
+                          <a:off x="0" y="0"/>
+                          <a:ext cx="0" cy="63940"/>
+                        </a:xfrm>
+                        <a:prstGeom prst="line">
+                          <a:avLst/>
+                        </a:prstGeom>
+                        <a:ln/>
+                      </wps:spPr>
+                      <wps:style>
+                        <a:lnRef idx="3">
+                          <a:schemeClr val="dk1"/>
+                        </a:lnRef>
+                        <a:fillRef idx="0">
+                          <a:schemeClr val="dk1"/>
+                        </a:fillRef>
+                        <a:effectRef idx="2">
+                          <a:schemeClr val="dk1"/>
+                        </a:effectRef>
+                        <a:fontRef idx="minor">
+                          <a:schemeClr val="tx1"/>
+                        </a:fontRef>
+                      </wps:style>
+                      <wps:bodyPr/>
+                    </wps:wsp>
+                  </a:graphicData>
+                </a:graphic>
+                <wp14:sizeRelH relativeFrom="margin">
+                  <wp14:pctWidth>0</wp14:pctWidth>
+                </wp14:sizeRelH>
+                <wp14:sizeRelV relativeFrom="margin">
+                  <wp14:pctHeight>0</wp14:pctHeight>
+                </wp14:sizeRelV>
+              </wp:anchor>
+            </w:drawing>
+          </mc:Choice>
+          <mc:Fallback>
+            <w:pict>
+              <v:line w14:anchorId="3FE3A156" id="直線接點 12" o:spid="_x0000_s1026" style="position:absolute;z-index:251723776;visibility:visible;mso-wrap-style:square;mso-width-percent:0;mso-height-percent:0;mso-wrap-distance-left:9pt;mso-wrap-distance-top:0;mso-wrap-distance-right:9pt;mso-wrap-distance-bottom:0;mso-position-horizontal:absolute;mso-position-horizontal-relative:text;mso-position-vertical:absolute;mso-position-vertical-relative:text;mso-width-percent:0;mso-height-percent:0;mso-width-relative:margin;mso-height-relative:margin" from="257.9pt,171pt" to="257.9pt,176.05pt" o:gfxdata="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" strokecolor="black [3200]" strokeweight="1.5pt">
+                <v:stroke joinstyle="miter"/>
+              </v:line>
+            </w:pict>
+          </mc:Fallback>
+        </mc:AlternateContent>
+      </w:r>
+      <w:r>
+        <w:rPr>
+          <w:noProof/>
+        </w:rPr>
+        <mc:AlternateContent>
+          <mc:Choice Requires="wps">
+            <w:drawing>
+              <wp:anchor distT="0" distB="0" distL="114300" distR="114300" simplePos="0" relativeHeight="251659264" behindDoc="0" locked="0" layoutInCell="1" allowOverlap="1" wp14:anchorId="395D9B4D" wp14:editId="77EEB49D">
+                <wp:simplePos x="0" y="0"/>
+                <wp:positionH relativeFrom="column">
+                  <wp:posOffset>4557345</wp:posOffset>
+                </wp:positionH>
+                <wp:positionV relativeFrom="paragraph">
+                  <wp:posOffset>1510812</wp:posOffset>
+                </wp:positionV>
+                <wp:extent cx="10795" cy="650630"/>
+                <wp:effectExtent l="0" t="0" r="27305" b="35560"/>
+                <wp:wrapNone/>
+                <wp:docPr id="5" name="直線接點 5"/>
+                <wp:cNvGraphicFramePr/>
+                <a:graphic xmlns:a="http://schemas.openxmlformats.org/drawingml/2006/main">
+                  <a:graphicData uri="http://schemas.microsoft.com/office/word/2010/wordprocessingShape">
+                    <wps:wsp>
+                      <wps:cNvCnPr/>
+                      <wps:spPr>
+                        <a:xfrm flipH="1">
+                          <a:off x="0" y="0"/>
+                          <a:ext cx="10795" cy="650630"/>
+                        </a:xfrm>
+                        <a:prstGeom prst="line">
+                          <a:avLst/>
+                        </a:prstGeom>
+                        <a:ln/>
+                      </wps:spPr>
+                      <wps:style>
+                        <a:lnRef idx="3">
+                          <a:schemeClr val="dk1"/>
+                        </a:lnRef>
+                        <a:fillRef idx="0">
+                          <a:schemeClr val="dk1"/>
+                        </a:fillRef>
+                        <a:effectRef idx="2">
+                          <a:schemeClr val="dk1"/>
+                        </a:effectRef>
+                        <a:fontRef idx="minor">
+                          <a:schemeClr val="tx1"/>
+                        </a:fontRef>
+                      </wps:style>
+                      <wps:bodyPr/>
+                    </wps:wsp>
+                  </a:graphicData>
+                </a:graphic>
+                <wp14:sizeRelH relativeFrom="margin">
+                  <wp14:pctWidth>0</wp14:pctWidth>
+                </wp14:sizeRelH>
+                <wp14:sizeRelV relativeFrom="margin">
+                  <wp14:pctHeight>0</wp14:pctHeight>
+                </wp14:sizeRelV>
+              </wp:anchor>
+            </w:drawing>
+          </mc:Choice>
+          <mc:Fallback>
+            <w:pict>
+              <v:line w14:anchorId="135C1B8D" id="直線接點 5" o:spid="_x0000_s1026" style="position:absolute;flip:x;z-index:251659264;visibility:visible;mso-wrap-style:square;mso-width-percent:0;mso-height-percent:0;mso-wrap-distance-left:9pt;mso-wrap-distance-top:0;mso-wrap-distance-right:9pt;mso-wrap-distance-bottom:0;mso-position-horizontal:absolute;mso-position-horizontal-relative:text;mso-position-vertical:absolute;mso-position-vertical-relative:text;mso-width-percent:0;mso-height-percent:0;mso-width-relative:margin;mso-height-relative:margin" from="358.85pt,118.95pt" to="359.7pt,170.2pt" o:gfxdata="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" strokecolor="black [3200]" strokeweight="1.5pt">
+                <v:stroke joinstyle="miter"/>
+              </v:line>
+            </w:pict>
+          </mc:Fallback>
+        </mc:AlternateContent>
+      </w:r>
+      <w:r>
+        <w:rPr>
+          <w:noProof/>
+        </w:rPr>
+        <mc:AlternateContent>
+          <mc:Choice Requires="wps">
+            <w:drawing>
+              <wp:anchor distT="0" distB="0" distL="114300" distR="114300" simplePos="0" relativeHeight="251672576" behindDoc="0" locked="0" layoutInCell="1" allowOverlap="1" wp14:anchorId="1344D380" wp14:editId="414802AE">
+                <wp:simplePos x="0" y="0"/>
+                <wp:positionH relativeFrom="column">
+                  <wp:posOffset>3125665</wp:posOffset>
+                </wp:positionH>
+                <wp:positionV relativeFrom="paragraph">
+                  <wp:posOffset>2118946</wp:posOffset>
+                </wp:positionV>
+                <wp:extent cx="1352795" cy="10258"/>
+                <wp:effectExtent l="0" t="0" r="19050" b="27940"/>
+                <wp:wrapNone/>
+                <wp:docPr id="15" name="直線接點 15"/>
+                <wp:cNvGraphicFramePr/>
+                <a:graphic xmlns:a="http://schemas.openxmlformats.org/drawingml/2006/main">
+                  <a:graphicData uri="http://schemas.microsoft.com/office/word/2010/wordprocessingShape">
+                    <wps:wsp>
+                      <wps:cNvCnPr/>
+                      <wps:spPr>
+                        <a:xfrm flipV="1">
+                          <a:off x="0" y="0"/>
+                          <a:ext cx="1352795" cy="10258"/>
+                        </a:xfrm>
+                        <a:prstGeom prst="line">
+                          <a:avLst/>
+                        </a:prstGeom>
+                        <a:ln/>
+                      </wps:spPr>
+                      <wps:style>
+                        <a:lnRef idx="3">
+                          <a:schemeClr val="accent3"/>
+                        </a:lnRef>
+                        <a:fillRef idx="0">
+                          <a:schemeClr val="accent3"/>
+                        </a:fillRef>
+                        <a:effectRef idx="2">
+                          <a:schemeClr val="accent3"/>
+                        </a:effectRef>
+                        <a:fontRef idx="minor">
+                          <a:schemeClr val="tx1"/>
+                        </a:fontRef>
+                      </wps:style>
+                      <wps:bodyPr/>
+                    </wps:wsp>
+                  </a:graphicData>
+                </a:graphic>
+                <wp14:sizeRelH relativeFrom="margin">
+                  <wp14:pctWidth>0</wp14:pctWidth>
+                </wp14:sizeRelH>
+                <wp14:sizeRelV relativeFrom="margin">
+                  <wp14:pctHeight>0</wp14:pctHeight>
+                </wp14:sizeRelV>
+              </wp:anchor>
+            </w:drawing>
+          </mc:Choice>
+          <mc:Fallback>
+            <w:pict>
+              <v:line w14:anchorId="0EB50AC9" id="直線接點 15" o:spid="_x0000_s1026" style="position:absolute;flip:y;z-index:251672576;visibility:visible;mso-wrap-style:square;mso-width-percent:0;mso-height-percent:0;mso-wrap-distance-left:9pt;mso-wrap-distance-top:0;mso-wrap-distance-right:9pt;mso-wrap-distance-bottom:0;mso-position-horizontal:absolute;mso-position-horizontal-relative:text;mso-position-vertical:absolute;mso-position-vertical-relative:text;mso-width-percent:0;mso-height-percent:0;mso-width-relative:margin;mso-height-relative:margin" from="246.1pt,166.85pt" to="352.6pt,167.65pt" o:gfxdata="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" strokecolor="#a5a5a5 [3206]" strokeweight="1.5pt">
+                <v:stroke joinstyle="miter"/>
+              </v:line>
+            </w:pict>
+          </mc:Fallback>
+        </mc:AlternateContent>
+      </w:r>
+      <w:r>
+        <w:rPr>
+          <w:noProof/>
+        </w:rPr>
+        <mc:AlternateContent>
+          <mc:Choice Requires="wps">
+            <w:drawing>
+              <wp:anchor distT="0" distB="0" distL="114300" distR="114300" simplePos="0" relativeHeight="251670528" behindDoc="0" locked="0" layoutInCell="1" allowOverlap="1" wp14:anchorId="4F5E873C" wp14:editId="47F8A33C">
+                <wp:simplePos x="0" y="0"/>
+                <wp:positionH relativeFrom="column">
+                  <wp:posOffset>3126593</wp:posOffset>
+                </wp:positionH>
+                <wp:positionV relativeFrom="paragraph">
+                  <wp:posOffset>2129204</wp:posOffset>
+                </wp:positionV>
+                <wp:extent cx="0" cy="95348"/>
+                <wp:effectExtent l="0" t="0" r="38100" b="19050"/>
+                <wp:wrapNone/>
+                <wp:docPr id="13" name="直線接點 13"/>
+                <wp:cNvGraphicFramePr/>
+                <a:graphic xmlns:a="http://schemas.openxmlformats.org/drawingml/2006/main">
+                  <a:graphicData uri="http://schemas.microsoft.com/office/word/2010/wordprocessingShape">
+                    <wps:wsp>
+                      <wps:cNvCnPr/>
+                      <wps:spPr>
+                        <a:xfrm>
+                          <a:off x="0" y="0"/>
+                          <a:ext cx="0" cy="95348"/>
+                        </a:xfrm>
+                        <a:prstGeom prst="line">
+                          <a:avLst/>
+                        </a:prstGeom>
+                        <a:ln/>
+                      </wps:spPr>
+                      <wps:style>
+                        <a:lnRef idx="3">
+                          <a:schemeClr val="accent3"/>
+                        </a:lnRef>
+                        <a:fillRef idx="0">
+                          <a:schemeClr val="accent3"/>
+                        </a:fillRef>
+                        <a:effectRef idx="2">
+                          <a:schemeClr val="accent3"/>
+                        </a:effectRef>
+                        <a:fontRef idx="minor">
+                          <a:schemeClr val="tx1"/>
+                        </a:fontRef>
+                      </wps:style>
+                      <wps:bodyPr/>
+                    </wps:wsp>
+                  </a:graphicData>
+                </a:graphic>
+                <wp14:sizeRelH relativeFrom="margin">
+                  <wp14:pctWidth>0</wp14:pctWidth>
+                </wp14:sizeRelH>
+                <wp14:sizeRelV relativeFrom="margin">
+                  <wp14:pctHeight>0</wp14:pctHeight>
+                </wp14:sizeRelV>
+              </wp:anchor>
+            </w:drawing>
+          </mc:Choice>
+          <mc:Fallback>
+            <w:pict>
+              <v:line w14:anchorId="0C69278B" id="直線接點 13" o:spid="_x0000_s1026" style="position:absolute;z-index:251670528;visibility:visible;mso-wrap-style:square;mso-width-percent:0;mso-height-percent:0;mso-wrap-distance-left:9pt;mso-wrap-distance-top:0;mso-wrap-distance-right:9pt;mso-wrap-distance-bottom:0;mso-position-horizontal:absolute;mso-position-horizontal-relative:text;mso-position-vertical:absolute;mso-position-vertical-relative:text;mso-width-percent:0;mso-height-percent:0;mso-width-relative:margin;mso-height-relative:margin" from="246.2pt,167.65pt" to="246.2pt,175.15pt" o:gfxdata="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" strokecolor="#a5a5a5 [3206]" strokeweight="1.5pt">
+                <v:stroke joinstyle="miter"/>
+              </v:line>
+            </w:pict>
+          </mc:Fallback>
+        </mc:AlternateContent>
+      </w:r>
+      <w:r>
+        <w:rPr>
+          <w:noProof/>
+        </w:rPr>
+        <mc:AlternateContent>
+          <mc:Choice Requires="wps">
+            <w:drawing>
+              <wp:anchor distT="0" distB="0" distL="114300" distR="114300" simplePos="0" relativeHeight="251668480" behindDoc="0" locked="0" layoutInCell="1" allowOverlap="1" wp14:anchorId="083A220B" wp14:editId="0A98E378">
+                <wp:simplePos x="0" y="0"/>
+                <wp:positionH relativeFrom="column">
+                  <wp:posOffset>2982595</wp:posOffset>
+                </wp:positionH>
+                <wp:positionV relativeFrom="paragraph">
+                  <wp:posOffset>2081725</wp:posOffset>
+                </wp:positionV>
+                <wp:extent cx="0" cy="165100"/>
+                <wp:effectExtent l="0" t="0" r="38100" b="25400"/>
+                <wp:wrapNone/>
+                <wp:docPr id="11" name="直線接點 11"/>
+                <wp:cNvGraphicFramePr/>
+                <a:graphic xmlns:a="http://schemas.openxmlformats.org/drawingml/2006/main">
+                  <a:graphicData uri="http://schemas.microsoft.com/office/word/2010/wordprocessingShape">
+                    <wps:wsp>
+                      <wps:cNvCnPr/>
+                      <wps:spPr>
+                        <a:xfrm flipH="1">
+                          <a:off x="0" y="0"/>
+                          <a:ext cx="0" cy="165100"/>
+                        </a:xfrm>
+                        <a:prstGeom prst="line">
+                          <a:avLst/>
+                        </a:prstGeom>
+                        <a:ln/>
+                      </wps:spPr>
+                      <wps:style>
+                        <a:lnRef idx="3">
+                          <a:schemeClr val="accent3"/>
+                        </a:lnRef>
+                        <a:fillRef idx="0">
+                          <a:schemeClr val="accent3"/>
+                        </a:fillRef>
+                        <a:effectRef idx="2">
+                          <a:schemeClr val="accent3"/>
+                        </a:effectRef>
+                        <a:fontRef idx="minor">
+                          <a:schemeClr val="tx1"/>
+                        </a:fontRef>
+                      </wps:style>
+                      <wps:bodyPr/>
+                    </wps:wsp>
+                  </a:graphicData>
+                </a:graphic>
+                <wp14:sizeRelH relativeFrom="margin">
+                  <wp14:pctWidth>0</wp14:pctWidth>
+                </wp14:sizeRelH>
+                <wp14:sizeRelV relativeFrom="margin">
+                  <wp14:pctHeight>0</wp14:pctHeight>
+                </wp14:sizeRelV>
+              </wp:anchor>
+            </w:drawing>
+          </mc:Choice>
+          <mc:Fallback>
+            <w:pict>
+              <v:line w14:anchorId="3797A441" id="直線接點 11" o:spid="_x0000_s1026" style="position:absolute;flip:x;z-index:251668480;visibility:visible;mso-wrap-style:square;mso-width-percent:0;mso-height-percent:0;mso-wrap-distance-left:9pt;mso-wrap-distance-top:0;mso-wrap-distance-right:9pt;mso-wrap-distance-bottom:0;mso-position-horizontal:absolute;mso-position-horizontal-relative:text;mso-position-vertical:absolute;mso-position-vertical-relative:text;mso-width-percent:0;mso-height-percent:0;mso-width-relative:margin;mso-height-relative:margin" from="234.85pt,163.9pt" to="234.85pt,176.9pt" o:gfxdata="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" strokecolor="#a5a5a5 [3206]" strokeweight="1.5pt">
+                <v:stroke joinstyle="miter"/>
+              </v:line>
+            </w:pict>
+          </mc:Fallback>
+        </mc:AlternateContent>
+      </w:r>
+      <w:r>
+        <w:rPr>
+          <w:noProof/>
+        </w:rPr>
+        <mc:AlternateContent>
+          <mc:Choice Requires="wps">
+            <w:drawing>
+              <wp:anchor distT="0" distB="0" distL="114300" distR="114300" simplePos="0" relativeHeight="251674624" behindDoc="0" locked="0" layoutInCell="1" allowOverlap="1" wp14:anchorId="5FBA909B" wp14:editId="2CA316FA">
+                <wp:simplePos x="0" y="0"/>
+                <wp:positionH relativeFrom="column">
+                  <wp:posOffset>2982059</wp:posOffset>
+                </wp:positionH>
+                <wp:positionV relativeFrom="paragraph">
+                  <wp:posOffset>2082312</wp:posOffset>
+                </wp:positionV>
+                <wp:extent cx="1437102" cy="8792"/>
+                <wp:effectExtent l="0" t="0" r="29845" b="29845"/>
+                <wp:wrapNone/>
+                <wp:docPr id="16" name="直線接點 16"/>
+                <wp:cNvGraphicFramePr/>
+                <a:graphic xmlns:a="http://schemas.openxmlformats.org/drawingml/2006/main">
+                  <a:graphicData uri="http://schemas.microsoft.com/office/word/2010/wordprocessingShape">
+                    <wps:wsp>
+                      <wps:cNvCnPr/>
+                      <wps:spPr>
+                        <a:xfrm flipV="1">
+                          <a:off x="0" y="0"/>
+                          <a:ext cx="1437102" cy="8792"/>
+                        </a:xfrm>
+                        <a:prstGeom prst="line">
+                          <a:avLst/>
+                        </a:prstGeom>
+                        <a:ln/>
+                      </wps:spPr>
+                      <wps:style>
+                        <a:lnRef idx="3">
+                          <a:schemeClr val="accent3"/>
+                        </a:lnRef>
+                        <a:fillRef idx="0">
+                          <a:schemeClr val="accent3"/>
+                        </a:fillRef>
+                        <a:effectRef idx="2">
+                          <a:schemeClr val="accent3"/>
+                        </a:effectRef>
+                        <a:fontRef idx="minor">
+                          <a:schemeClr val="tx1"/>
+                        </a:fontRef>
+                      </wps:style>
+                      <wps:bodyPr/>
+                    </wps:wsp>
+                  </a:graphicData>
+                </a:graphic>
+                <wp14:sizeRelH relativeFrom="margin">
+                  <wp14:pctWidth>0</wp14:pctWidth>
+                </wp14:sizeRelH>
+                <wp14:sizeRelV relativeFrom="margin">
+                  <wp14:pctHeight>0</wp14:pctHeight>
+                </wp14:sizeRelV>
+              </wp:anchor>
+            </w:drawing>
+          </mc:Choice>
+          <mc:Fallback>
+            <w:pict>
+              <v:line w14:anchorId="488ABE57" id="直線接點 16" o:spid="_x0000_s1026" style="position:absolute;flip:y;z-index:251674624;visibility:visible;mso-wrap-style:square;mso-width-percent:0;mso-height-percent:0;mso-wrap-distance-left:9pt;mso-wrap-distance-top:0;mso-wrap-distance-right:9pt;mso-wrap-distance-bottom:0;mso-position-horizontal:absolute;mso-position-horizontal-relative:text;mso-position-vertical:absolute;mso-position-vertical-relative:text;mso-width-percent:0;mso-height-percent:0;mso-width-relative:margin;mso-height-relative:margin" from="234.8pt,163.95pt" to="347.95pt,164.65pt" o:gfxdata="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" strokecolor="#a5a5a5 [3206]" strokeweight="1.5pt">
+                <v:stroke joinstyle="miter"/>
+              </v:line>
+            </w:pict>
+          </mc:Fallback>
+        </mc:AlternateContent>
+      </w:r>
+      <w:r>
+        <w:rPr>
+          <w:noProof/>
+        </w:rPr>
+        <mc:AlternateContent>
+          <mc:Choice Requires="wps">
+            <w:drawing>
+              <wp:anchor distT="0" distB="0" distL="114300" distR="114300" simplePos="0" relativeHeight="251666432" behindDoc="0" locked="0" layoutInCell="1" allowOverlap="1" wp14:anchorId="51BE5A5C" wp14:editId="74CFCD02">
+                <wp:simplePos x="0" y="0"/>
+                <wp:positionH relativeFrom="column">
+                  <wp:posOffset>3420110</wp:posOffset>
+                </wp:positionH>
+                <wp:positionV relativeFrom="paragraph">
+                  <wp:posOffset>2044065</wp:posOffset>
+                </wp:positionV>
+                <wp:extent cx="916891" cy="0"/>
+                <wp:effectExtent l="0" t="0" r="0" b="0"/>
+                <wp:wrapNone/>
+                <wp:docPr id="10" name="直線接點 10"/>
+                <wp:cNvGraphicFramePr/>
+                <a:graphic xmlns:a="http://schemas.openxmlformats.org/drawingml/2006/main">
+                  <a:graphicData uri="http://schemas.microsoft.com/office/word/2010/wordprocessingShape">
+                    <wps:wsp>
+                      <wps:cNvCnPr/>
+                      <wps:spPr>
+                        <a:xfrm flipV="1">
+                          <a:off x="0" y="0"/>
+                          <a:ext cx="916891" cy="0"/>
+                        </a:xfrm>
+                        <a:prstGeom prst="line">
+                          <a:avLst/>
+                        </a:prstGeom>
+                        <a:ln>
+                          <a:solidFill>
+                            <a:srgbClr val="7030A0"/>
+                          </a:solidFill>
+                        </a:ln>
+                      </wps:spPr>
+                      <wps:style>
+                        <a:lnRef idx="3">
+                          <a:schemeClr val="accent3"/>
+                        </a:lnRef>
+                        <a:fillRef idx="0">
+                          <a:schemeClr val="accent3"/>
+                        </a:fillRef>
+                        <a:effectRef idx="2">
+                          <a:schemeClr val="accent3"/>
+                        </a:effectRef>
+                        <a:fontRef idx="minor">
+                          <a:schemeClr val="tx1"/>
+                        </a:fontRef>
+                      </wps:style>
+                      <wps:bodyPr/>
+                    </wps:wsp>
+                  </a:graphicData>
+                </a:graphic>
+                <wp14:sizeRelH relativeFrom="margin">
+                  <wp14:pctWidth>0</wp14:pctWidth>
+                </wp14:sizeRelH>
+                <wp14:sizeRelV relativeFrom="margin">
+                  <wp14:pctHeight>0</wp14:pctHeight>
+                </wp14:sizeRelV>
+              </wp:anchor>
+            </w:drawing>
+          </mc:Choice>
+          <mc:Fallback>
+            <w:pict>
+              <v:line w14:anchorId="13F0D802" id="直線接點 10" o:spid="_x0000_s1026" style="position:absolute;flip:y;z-index:251666432;visibility:visible;mso-wrap-style:square;mso-width-percent:0;mso-height-percent:0;mso-wrap-distance-left:9pt;mso-wrap-distance-top:0;mso-wrap-distance-right:9pt;mso-wrap-distance-bottom:0;mso-position-horizontal:absolute;mso-position-horizontal-relative:text;mso-position-vertical:absolute;mso-position-vertical-relative:text;mso-width-percent:0;mso-height-percent:0;mso-width-relative:margin;mso-height-relative:margin" from="269.3pt,160.95pt" to="341.5pt,160.95pt" o:gfxdata="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" strokecolor="#7030a0" strokeweight="1.5pt">
+                <v:stroke joinstyle="miter"/>
+              </v:line>
+            </w:pict>
+          </mc:Fallback>
+        </mc:AlternateContent>
+      </w:r>
+      <w:r>
+        <w:rPr>
+          <w:noProof/>
+        </w:rPr>
+        <mc:AlternateContent>
+          <mc:Choice Requires="wps">
+            <w:drawing>
+              <wp:anchor distT="0" distB="0" distL="114300" distR="114300" simplePos="0" relativeHeight="251664384" behindDoc="0" locked="0" layoutInCell="1" allowOverlap="1" wp14:anchorId="3E0295DB" wp14:editId="7CD69AF6">
+                <wp:simplePos x="0" y="0"/>
+                <wp:positionH relativeFrom="column">
+                  <wp:posOffset>3420989</wp:posOffset>
+                </wp:positionH>
+                <wp:positionV relativeFrom="paragraph">
+                  <wp:posOffset>2044700</wp:posOffset>
+                </wp:positionV>
+                <wp:extent cx="0" cy="203200"/>
+                <wp:effectExtent l="0" t="0" r="38100" b="25400"/>
+                <wp:wrapNone/>
+                <wp:docPr id="9" name="直線接點 9"/>
+                <wp:cNvGraphicFramePr/>
+                <a:graphic xmlns:a="http://schemas.openxmlformats.org/drawingml/2006/main">
+                  <a:graphicData uri="http://schemas.microsoft.com/office/word/2010/wordprocessingShape">
+                    <wps:wsp>
+                      <wps:cNvCnPr/>
+                      <wps:spPr>
+                        <a:xfrm flipV="1">
+                          <a:off x="0" y="0"/>
+                          <a:ext cx="0" cy="203200"/>
+                        </a:xfrm>
+                        <a:prstGeom prst="line">
+                          <a:avLst/>
+                        </a:prstGeom>
+                        <a:ln>
+                          <a:solidFill>
+                            <a:srgbClr val="7030A0"/>
+                          </a:solidFill>
+                        </a:ln>
+                      </wps:spPr>
+                      <wps:style>
+                        <a:lnRef idx="3">
+                          <a:schemeClr val="accent3"/>
+                        </a:lnRef>
+                        <a:fillRef idx="0">
+                          <a:schemeClr val="accent3"/>
+                        </a:fillRef>
+                        <a:effectRef idx="2">
+                          <a:schemeClr val="accent3"/>
+                        </a:effectRef>
+                        <a:fontRef idx="minor">
+                          <a:schemeClr val="tx1"/>
+                        </a:fontRef>
+                      </wps:style>
+                      <wps:bodyPr/>
+                    </wps:wsp>
+                  </a:graphicData>
+                </a:graphic>
+                <wp14:sizeRelH relativeFrom="margin">
+                  <wp14:pctWidth>0</wp14:pctWidth>
+                </wp14:sizeRelH>
+                <wp14:sizeRelV relativeFrom="margin">
+                  <wp14:pctHeight>0</wp14:pctHeight>
+                </wp14:sizeRelV>
+              </wp:anchor>
+            </w:drawing>
+          </mc:Choice>
+          <mc:Fallback>
+            <w:pict>
+              <v:line w14:anchorId="45BFB4D1" id="直線接點 9" o:spid="_x0000_s1026" style="position:absolute;flip:y;z-index:251664384;visibility:visible;mso-wrap-style:square;mso-width-percent:0;mso-height-percent:0;mso-wrap-distance-left:9pt;mso-wrap-distance-top:0;mso-wrap-distance-right:9pt;mso-wrap-distance-bottom:0;mso-position-horizontal:absolute;mso-position-horizontal-relative:text;mso-position-vertical:absolute;mso-position-vertical-relative:text;mso-width-percent:0;mso-height-percent:0;mso-width-relative:margin;mso-height-relative:margin" from="269.35pt,161pt" to="269.35pt,177pt" o:gfxdata="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" strokecolor="#7030a0" strokeweight="1.5pt">
+                <v:stroke joinstyle="miter"/>
+              </v:line>
+            </w:pict>
+          </mc:Fallback>
+        </mc:AlternateContent>
+      </w:r>
       <w:r>
         <w:rPr>
           <w:noProof/>
@@ -1528,7 +2166,7 @@
         <mc:AlternateContent>
           <mc:Choice Requires="wps">
             <w:drawing>
-              <wp:anchor distT="0" distB="0" distL="114300" distR="114300" simplePos="0" relativeHeight="251680768" behindDoc="0" locked="0" layoutInCell="1" allowOverlap="1" wp14:anchorId="6F5C8AB1" wp14:editId="3209C7F4">
+              <wp:anchor distT="0" distB="0" distL="114300" distR="114300" simplePos="0" relativeHeight="251680768" behindDoc="0" locked="0" layoutInCell="1" allowOverlap="1" wp14:anchorId="6F5C8AB1" wp14:editId="61F1BFC7">
                 <wp:simplePos x="0" y="0"/>
                 <wp:positionH relativeFrom="column">
                   <wp:posOffset>1287780</wp:posOffset>
@@ -1588,147 +2226,7 @@
           </mc:Choice>
           <mc:Fallback>
             <w:pict>
-              <v:line w14:anchorId="37BE23C8" id="直線接點 21" o:spid="_x0000_s1026" style="position:absolute;flip:y;z-index:251680768;visibility:visible;mso-wrap-style:square;mso-width-percent:0;mso-height-percent:0;mso-wrap-distance-left:9pt;mso-wrap-distance-top:0;mso-wrap-distance-right:9pt;mso-wrap-distance-bottom:0;mso-position-horizontal:absolute;mso-position-horizontal-relative:text;mso-position-vertical:absolute;mso-position-vertical-relative:text;mso-width-percent:0;mso-height-percent:0;mso-width-relative:margin;mso-height-relative:margin" from="101.4pt,284.05pt" to="101.4pt,297.35pt" o:gfxdata="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" strokecolor="black [3213]" strokeweight="1.5pt">
-                <v:stroke joinstyle="miter"/>
-              </v:line>
-            </w:pict>
-          </mc:Fallback>
-        </mc:AlternateContent>
-      </w:r>
-      <w:r>
-        <w:rPr>
-          <w:noProof/>
-        </w:rPr>
-        <mc:AlternateContent>
-          <mc:Choice Requires="wps">
-            <w:drawing>
-              <wp:anchor distT="0" distB="0" distL="114300" distR="114300" simplePos="0" relativeHeight="251676672" behindDoc="0" locked="0" layoutInCell="1" allowOverlap="1" wp14:anchorId="43C225F0" wp14:editId="20B2810A">
-                <wp:simplePos x="0" y="0"/>
-                <wp:positionH relativeFrom="column">
-                  <wp:posOffset>3413125</wp:posOffset>
-                </wp:positionH>
-                <wp:positionV relativeFrom="paragraph">
-                  <wp:posOffset>2212975</wp:posOffset>
-                </wp:positionV>
-                <wp:extent cx="1144588" cy="22225"/>
-                <wp:effectExtent l="0" t="0" r="36830" b="34925"/>
-                <wp:wrapNone/>
-                <wp:docPr id="17" name="直線接點 17"/>
-                <wp:cNvGraphicFramePr/>
-                <a:graphic xmlns:a="http://schemas.openxmlformats.org/drawingml/2006/main">
-                  <a:graphicData uri="http://schemas.microsoft.com/office/word/2010/wordprocessingShape">
-                    <wps:wsp>
-                      <wps:cNvCnPr/>
-                      <wps:spPr>
-                        <a:xfrm flipV="1">
-                          <a:off x="0" y="0"/>
-                          <a:ext cx="1144588" cy="22225"/>
-                        </a:xfrm>
-                        <a:prstGeom prst="line">
-                          <a:avLst/>
-                        </a:prstGeom>
-                        <a:ln/>
-                      </wps:spPr>
-                      <wps:style>
-                        <a:lnRef idx="3">
-                          <a:schemeClr val="dk1"/>
-                        </a:lnRef>
-                        <a:fillRef idx="0">
-                          <a:schemeClr val="dk1"/>
-                        </a:fillRef>
-                        <a:effectRef idx="2">
-                          <a:schemeClr val="dk1"/>
-                        </a:effectRef>
-                        <a:fontRef idx="minor">
-                          <a:schemeClr val="tx1"/>
-                        </a:fontRef>
-                      </wps:style>
-                      <wps:bodyPr/>
-                    </wps:wsp>
-                  </a:graphicData>
-                </a:graphic>
-                <wp14:sizeRelH relativeFrom="margin">
-                  <wp14:pctWidth>0</wp14:pctWidth>
-                </wp14:sizeRelH>
-                <wp14:sizeRelV relativeFrom="margin">
-                  <wp14:pctHeight>0</wp14:pctHeight>
-                </wp14:sizeRelV>
-              </wp:anchor>
-            </w:drawing>
-          </mc:Choice>
-          <mc:Fallback>
-            <w:pict>
-              <v:line w14:anchorId="3AAD89A8" id="直線接點 17" o:spid="_x0000_s1026" style="position:absolute;flip:y;z-index:251676672;visibility:visible;mso-wrap-style:square;mso-width-percent:0;mso-height-percent:0;mso-wrap-distance-left:9pt;mso-wrap-distance-top:0;mso-wrap-distance-right:9pt;mso-wrap-distance-bottom:0;mso-position-horizontal:absolute;mso-position-horizontal-relative:text;mso-position-vertical:absolute;mso-position-vertical-relative:text;mso-width-percent:0;mso-height-percent:0;mso-width-relative:margin;mso-height-relative:margin" from="268.75pt,174.25pt" to="358.9pt,176pt" o:gfxdata="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" strokecolor="black [3200]" strokeweight="1.5pt">
-                <v:stroke joinstyle="miter"/>
-              </v:line>
-            </w:pict>
-          </mc:Fallback>
-        </mc:AlternateContent>
-      </w:r>
-      <w:r>
-        <w:rPr>
-          <w:noProof/>
-        </w:rPr>
-        <mc:AlternateContent>
-          <mc:Choice Requires="wps">
-            <w:drawing>
-              <wp:anchor distT="0" distB="0" distL="114300" distR="114300" simplePos="0" relativeHeight="251674624" behindDoc="0" locked="0" layoutInCell="1" allowOverlap="1" wp14:anchorId="5FBA909B" wp14:editId="151A6AD3">
-                <wp:simplePos x="0" y="0"/>
-                <wp:positionH relativeFrom="column">
-                  <wp:posOffset>3144838</wp:posOffset>
-                </wp:positionH>
-                <wp:positionV relativeFrom="paragraph">
-                  <wp:posOffset>2082483</wp:posOffset>
-                </wp:positionV>
-                <wp:extent cx="1274762" cy="317"/>
-                <wp:effectExtent l="0" t="0" r="0" b="0"/>
-                <wp:wrapNone/>
-                <wp:docPr id="16" name="直線接點 16"/>
-                <wp:cNvGraphicFramePr/>
-                <a:graphic xmlns:a="http://schemas.openxmlformats.org/drawingml/2006/main">
-                  <a:graphicData uri="http://schemas.microsoft.com/office/word/2010/wordprocessingShape">
-                    <wps:wsp>
-                      <wps:cNvCnPr/>
-                      <wps:spPr>
-                        <a:xfrm flipV="1">
-                          <a:off x="0" y="0"/>
-                          <a:ext cx="1274762" cy="317"/>
-                        </a:xfrm>
-                        <a:prstGeom prst="line">
-                          <a:avLst/>
-                        </a:prstGeom>
-                        <a:ln/>
-                      </wps:spPr>
-                      <wps:style>
-                        <a:lnRef idx="3">
-                          <a:schemeClr val="accent3"/>
-                        </a:lnRef>
-                        <a:fillRef idx="0">
-                          <a:schemeClr val="accent3"/>
-                        </a:fillRef>
-                        <a:effectRef idx="2">
-                          <a:schemeClr val="accent3"/>
-                        </a:effectRef>
-                        <a:fontRef idx="minor">
-                          <a:schemeClr val="tx1"/>
-                        </a:fontRef>
-                      </wps:style>
-                      <wps:bodyPr/>
-                    </wps:wsp>
-                  </a:graphicData>
-                </a:graphic>
-                <wp14:sizeRelH relativeFrom="margin">
-                  <wp14:pctWidth>0</wp14:pctWidth>
-                </wp14:sizeRelH>
-                <wp14:sizeRelV relativeFrom="margin">
-                  <wp14:pctHeight>0</wp14:pctHeight>
-                </wp14:sizeRelV>
-              </wp:anchor>
-            </w:drawing>
-          </mc:Choice>
-          <mc:Fallback>
-            <w:pict>
-              <v:line w14:anchorId="26EBD7D5" id="直線接點 16" o:spid="_x0000_s1026" style="position:absolute;flip:y;z-index:251674624;visibility:visible;mso-wrap-style:square;mso-width-percent:0;mso-height-percent:0;mso-wrap-distance-left:9pt;mso-wrap-distance-top:0;mso-wrap-distance-right:9pt;mso-wrap-distance-bottom:0;mso-position-horizontal:absolute;mso-position-horizontal-relative:text;mso-position-vertical:absolute;mso-position-vertical-relative:text;mso-width-percent:0;mso-height-percent:0;mso-width-relative:margin;mso-height-relative:margin" from="247.65pt,164pt" to="348pt,164pt" o:gfxdata="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" strokecolor="#a5a5a5 [3206]" strokeweight="1.5pt">
+              <v:line w14:anchorId="73BABB96" id="直線接點 21" o:spid="_x0000_s1026" style="position:absolute;flip:y;z-index:251680768;visibility:visible;mso-wrap-style:square;mso-width-percent:0;mso-height-percent:0;mso-wrap-distance-left:9pt;mso-wrap-distance-top:0;mso-wrap-distance-right:9pt;mso-wrap-distance-bottom:0;mso-position-horizontal:absolute;mso-position-horizontal-relative:text;mso-position-vertical:absolute;mso-position-vertical-relative:text;mso-width-percent:0;mso-height-percent:0;mso-width-relative:margin;mso-height-relative:margin" from="101.4pt,284.05pt" to="101.4pt,297.35pt" o:gfxdata="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" strokecolor="black [3213]" strokeweight="1.5pt">
                 <v:stroke joinstyle="miter"/>
               </v:line>
             </w:pict>
@@ -1812,16 +2310,16 @@
         <mc:AlternateContent>
           <mc:Choice Requires="wps">
             <w:drawing>
-              <wp:anchor distT="0" distB="0" distL="114300" distR="114300" simplePos="0" relativeHeight="251662336" behindDoc="0" locked="0" layoutInCell="1" allowOverlap="1" wp14:anchorId="473A2BDD" wp14:editId="28C610E6">
+              <wp:anchor distT="0" distB="0" distL="114300" distR="114300" simplePos="0" relativeHeight="251662336" behindDoc="0" locked="0" layoutInCell="1" allowOverlap="1" wp14:anchorId="473A2BDD" wp14:editId="703EC7FC">
                 <wp:simplePos x="0" y="0"/>
                 <wp:positionH relativeFrom="column">
-                  <wp:posOffset>4478337</wp:posOffset>
+                  <wp:posOffset>4478020</wp:posOffset>
                 </wp:positionH>
                 <wp:positionV relativeFrom="paragraph">
-                  <wp:posOffset>1490663</wp:posOffset>
+                  <wp:posOffset>1490345</wp:posOffset>
                 </wp:positionV>
-                <wp:extent cx="15875" cy="628332"/>
-                <wp:effectExtent l="0" t="0" r="22225" b="19685"/>
+                <wp:extent cx="0" cy="628332"/>
+                <wp:effectExtent l="0" t="0" r="38100" b="19685"/>
                 <wp:wrapNone/>
                 <wp:docPr id="8" name="直線接點 8"/>
                 <wp:cNvGraphicFramePr/>
@@ -1832,7 +2330,7 @@
                       <wps:spPr>
                         <a:xfrm flipH="1">
                           <a:off x="0" y="0"/>
-                          <a:ext cx="15875" cy="628332"/>
+                          <a:ext cx="0" cy="628332"/>
                         </a:xfrm>
                         <a:prstGeom prst="line">
                           <a:avLst/>
@@ -1868,7 +2366,7 @@
           </mc:Choice>
           <mc:Fallback>
             <w:pict>
-              <v:line w14:anchorId="7B17BBF6" id="直線接點 8" o:spid="_x0000_s1026" style="position:absolute;flip:x;z-index:251662336;visibility:visible;mso-wrap-style:square;mso-width-percent:0;mso-height-percent:0;mso-wrap-distance-left:9pt;mso-wrap-distance-top:0;mso-wrap-distance-right:9pt;mso-wrap-distance-bottom:0;mso-position-horizontal:absolute;mso-position-horizontal-relative:text;mso-position-vertical:absolute;mso-position-vertical-relative:text;mso-width-percent:0;mso-height-percent:0;mso-width-relative:margin;mso-height-relative:margin" from="352.6pt,117.4pt" to="353.85pt,166.85pt" o:gfxdata="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" strokecolor="#a5a5a5 [3206]" strokeweight="1.5pt">
+              <v:line w14:anchorId="4BA057F4" id="直線接點 8" o:spid="_x0000_s1026" style="position:absolute;flip:x;z-index:251662336;visibility:visible;mso-wrap-style:square;mso-width-percent:0;mso-height-percent:0;mso-wrap-distance-left:9pt;mso-wrap-distance-top:0;mso-wrap-distance-right:9pt;mso-wrap-distance-bottom:0;mso-position-horizontal:absolute;mso-position-horizontal-relative:text;mso-position-vertical:absolute;mso-position-vertical-relative:text;mso-width-percent:0;mso-height-percent:0;mso-width-relative:margin;mso-height-relative:margin" from="352.6pt,117.35pt" to="352.6pt,166.8pt" o:gfxdata="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" strokecolor="#a5a5a5 [3206]" strokeweight="1.5pt">
                 <v:stroke joinstyle="miter"/>
               </v:line>
             </w:pict>
@@ -1882,287 +2380,7 @@
         <mc:AlternateContent>
           <mc:Choice Requires="wps">
             <w:drawing>
-              <wp:anchor distT="0" distB="0" distL="114300" distR="114300" simplePos="0" relativeHeight="251672576" behindDoc="0" locked="0" layoutInCell="1" allowOverlap="1" wp14:anchorId="1344D380" wp14:editId="673F2A2E">
-                <wp:simplePos x="0" y="0"/>
-                <wp:positionH relativeFrom="column">
-                  <wp:posOffset>3275013</wp:posOffset>
-                </wp:positionH>
-                <wp:positionV relativeFrom="paragraph">
-                  <wp:posOffset>2118995</wp:posOffset>
-                </wp:positionV>
-                <wp:extent cx="1203325" cy="318"/>
-                <wp:effectExtent l="0" t="0" r="0" b="0"/>
-                <wp:wrapNone/>
-                <wp:docPr id="15" name="直線接點 15"/>
-                <wp:cNvGraphicFramePr/>
-                <a:graphic xmlns:a="http://schemas.openxmlformats.org/drawingml/2006/main">
-                  <a:graphicData uri="http://schemas.microsoft.com/office/word/2010/wordprocessingShape">
-                    <wps:wsp>
-                      <wps:cNvCnPr/>
-                      <wps:spPr>
-                        <a:xfrm flipV="1">
-                          <a:off x="0" y="0"/>
-                          <a:ext cx="1203325" cy="318"/>
-                        </a:xfrm>
-                        <a:prstGeom prst="line">
-                          <a:avLst/>
-                        </a:prstGeom>
-                        <a:ln/>
-                      </wps:spPr>
-                      <wps:style>
-                        <a:lnRef idx="3">
-                          <a:schemeClr val="accent3"/>
-                        </a:lnRef>
-                        <a:fillRef idx="0">
-                          <a:schemeClr val="accent3"/>
-                        </a:fillRef>
-                        <a:effectRef idx="2">
-                          <a:schemeClr val="accent3"/>
-                        </a:effectRef>
-                        <a:fontRef idx="minor">
-                          <a:schemeClr val="tx1"/>
-                        </a:fontRef>
-                      </wps:style>
-                      <wps:bodyPr/>
-                    </wps:wsp>
-                  </a:graphicData>
-                </a:graphic>
-                <wp14:sizeRelH relativeFrom="margin">
-                  <wp14:pctWidth>0</wp14:pctWidth>
-                </wp14:sizeRelH>
-                <wp14:sizeRelV relativeFrom="margin">
-                  <wp14:pctHeight>0</wp14:pctHeight>
-                </wp14:sizeRelV>
-              </wp:anchor>
-            </w:drawing>
-          </mc:Choice>
-          <mc:Fallback>
-            <w:pict>
-              <v:line w14:anchorId="521E16C9" id="直線接點 15" o:spid="_x0000_s1026" style="position:absolute;flip:y;z-index:251672576;visibility:visible;mso-wrap-style:square;mso-width-percent:0;mso-height-percent:0;mso-wrap-distance-left:9pt;mso-wrap-distance-top:0;mso-wrap-distance-right:9pt;mso-wrap-distance-bottom:0;mso-position-horizontal:absolute;mso-position-horizontal-relative:text;mso-position-vertical:absolute;mso-position-vertical-relative:text;mso-width-percent:0;mso-height-percent:0;mso-width-relative:margin;mso-height-relative:margin" from="257.9pt,166.85pt" to="352.65pt,166.9pt" o:gfxdata="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" strokecolor="#a5a5a5 [3206]" strokeweight="1.5pt">
-                <v:stroke joinstyle="miter"/>
-              </v:line>
-            </w:pict>
-          </mc:Fallback>
-        </mc:AlternateContent>
-      </w:r>
-      <w:r>
-        <w:rPr>
-          <w:noProof/>
-        </w:rPr>
-        <mc:AlternateContent>
-          <mc:Choice Requires="wps">
-            <w:drawing>
-              <wp:anchor distT="0" distB="0" distL="114300" distR="114300" simplePos="0" relativeHeight="251670528" behindDoc="0" locked="0" layoutInCell="1" allowOverlap="1" wp14:anchorId="4F5E873C" wp14:editId="7477078B">
-                <wp:simplePos x="0" y="0"/>
-                <wp:positionH relativeFrom="column">
-                  <wp:posOffset>3275013</wp:posOffset>
-                </wp:positionH>
-                <wp:positionV relativeFrom="paragraph">
-                  <wp:posOffset>2119313</wp:posOffset>
-                </wp:positionV>
-                <wp:extent cx="0" cy="117157"/>
-                <wp:effectExtent l="0" t="0" r="38100" b="35560"/>
-                <wp:wrapNone/>
-                <wp:docPr id="13" name="直線接點 13"/>
-                <wp:cNvGraphicFramePr/>
-                <a:graphic xmlns:a="http://schemas.openxmlformats.org/drawingml/2006/main">
-                  <a:graphicData uri="http://schemas.microsoft.com/office/word/2010/wordprocessingShape">
-                    <wps:wsp>
-                      <wps:cNvCnPr/>
-                      <wps:spPr>
-                        <a:xfrm flipH="1">
-                          <a:off x="0" y="0"/>
-                          <a:ext cx="0" cy="117157"/>
-                        </a:xfrm>
-                        <a:prstGeom prst="line">
-                          <a:avLst/>
-                        </a:prstGeom>
-                        <a:ln/>
-                      </wps:spPr>
-                      <wps:style>
-                        <a:lnRef idx="3">
-                          <a:schemeClr val="accent3"/>
-                        </a:lnRef>
-                        <a:fillRef idx="0">
-                          <a:schemeClr val="accent3"/>
-                        </a:fillRef>
-                        <a:effectRef idx="2">
-                          <a:schemeClr val="accent3"/>
-                        </a:effectRef>
-                        <a:fontRef idx="minor">
-                          <a:schemeClr val="tx1"/>
-                        </a:fontRef>
-                      </wps:style>
-                      <wps:bodyPr/>
-                    </wps:wsp>
-                  </a:graphicData>
-                </a:graphic>
-                <wp14:sizeRelH relativeFrom="margin">
-                  <wp14:pctWidth>0</wp14:pctWidth>
-                </wp14:sizeRelH>
-                <wp14:sizeRelV relativeFrom="margin">
-                  <wp14:pctHeight>0</wp14:pctHeight>
-                </wp14:sizeRelV>
-              </wp:anchor>
-            </w:drawing>
-          </mc:Choice>
-          <mc:Fallback>
-            <w:pict>
-              <v:line w14:anchorId="500DB026" id="直線接點 13" o:spid="_x0000_s1026" style="position:absolute;flip:x;z-index:251670528;visibility:visible;mso-wrap-style:square;mso-width-percent:0;mso-height-percent:0;mso-wrap-distance-left:9pt;mso-wrap-distance-top:0;mso-wrap-distance-right:9pt;mso-wrap-distance-bottom:0;mso-position-horizontal:absolute;mso-position-horizontal-relative:text;mso-position-vertical:absolute;mso-position-vertical-relative:text;mso-width-percent:0;mso-height-percent:0;mso-width-relative:margin;mso-height-relative:margin" from="257.9pt,166.9pt" to="257.9pt,176.1pt" o:gfxdata="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" strokecolor="#a5a5a5 [3206]" strokeweight="1.5pt">
-                <v:stroke joinstyle="miter"/>
-              </v:line>
-            </w:pict>
-          </mc:Fallback>
-        </mc:AlternateContent>
-      </w:r>
-      <w:r>
-        <w:rPr>
-          <w:noProof/>
-        </w:rPr>
-        <mc:AlternateContent>
-          <mc:Choice Requires="wps">
-            <w:drawing>
-              <wp:anchor distT="0" distB="0" distL="114300" distR="114300" simplePos="0" relativeHeight="251668480" behindDoc="0" locked="0" layoutInCell="1" allowOverlap="1" wp14:anchorId="083A220B" wp14:editId="59B2EF61">
-                <wp:simplePos x="0" y="0"/>
-                <wp:positionH relativeFrom="column">
-                  <wp:posOffset>3135312</wp:posOffset>
-                </wp:positionH>
-                <wp:positionV relativeFrom="paragraph">
-                  <wp:posOffset>2082483</wp:posOffset>
-                </wp:positionV>
-                <wp:extent cx="0" cy="165100"/>
-                <wp:effectExtent l="0" t="0" r="38100" b="25400"/>
-                <wp:wrapNone/>
-                <wp:docPr id="11" name="直線接點 11"/>
-                <wp:cNvGraphicFramePr/>
-                <a:graphic xmlns:a="http://schemas.openxmlformats.org/drawingml/2006/main">
-                  <a:graphicData uri="http://schemas.microsoft.com/office/word/2010/wordprocessingShape">
-                    <wps:wsp>
-                      <wps:cNvCnPr/>
-                      <wps:spPr>
-                        <a:xfrm flipH="1">
-                          <a:off x="0" y="0"/>
-                          <a:ext cx="0" cy="165100"/>
-                        </a:xfrm>
-                        <a:prstGeom prst="line">
-                          <a:avLst/>
-                        </a:prstGeom>
-                        <a:ln/>
-                      </wps:spPr>
-                      <wps:style>
-                        <a:lnRef idx="3">
-                          <a:schemeClr val="accent3"/>
-                        </a:lnRef>
-                        <a:fillRef idx="0">
-                          <a:schemeClr val="accent3"/>
-                        </a:fillRef>
-                        <a:effectRef idx="2">
-                          <a:schemeClr val="accent3"/>
-                        </a:effectRef>
-                        <a:fontRef idx="minor">
-                          <a:schemeClr val="tx1"/>
-                        </a:fontRef>
-                      </wps:style>
-                      <wps:bodyPr/>
-                    </wps:wsp>
-                  </a:graphicData>
-                </a:graphic>
-                <wp14:sizeRelH relativeFrom="margin">
-                  <wp14:pctWidth>0</wp14:pctWidth>
-                </wp14:sizeRelH>
-                <wp14:sizeRelV relativeFrom="margin">
-                  <wp14:pctHeight>0</wp14:pctHeight>
-                </wp14:sizeRelV>
-              </wp:anchor>
-            </w:drawing>
-          </mc:Choice>
-          <mc:Fallback>
-            <w:pict>
-              <v:line w14:anchorId="583844B7" id="直線接點 11" o:spid="_x0000_s1026" style="position:absolute;flip:x;z-index:251668480;visibility:visible;mso-wrap-style:square;mso-width-percent:0;mso-height-percent:0;mso-wrap-distance-left:9pt;mso-wrap-distance-top:0;mso-wrap-distance-right:9pt;mso-wrap-distance-bottom:0;mso-position-horizontal:absolute;mso-position-horizontal-relative:text;mso-position-vertical:absolute;mso-position-vertical-relative:text;mso-width-percent:0;mso-height-percent:0;mso-width-relative:margin;mso-height-relative:margin" from="246.85pt,164pt" to="246.85pt,177pt" o:gfxdata="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" strokecolor="#a5a5a5 [3206]" strokeweight="1.5pt">
-                <v:stroke joinstyle="miter"/>
-              </v:line>
-            </w:pict>
-          </mc:Fallback>
-        </mc:AlternateContent>
-      </w:r>
-      <w:r>
-        <w:rPr>
-          <w:noProof/>
-        </w:rPr>
-        <mc:AlternateContent>
-          <mc:Choice Requires="wps">
-            <w:drawing>
-              <wp:anchor distT="0" distB="0" distL="114300" distR="114300" simplePos="0" relativeHeight="251659264" behindDoc="0" locked="0" layoutInCell="1" allowOverlap="1" wp14:anchorId="395D9B4D" wp14:editId="2CE502B9">
-                <wp:simplePos x="0" y="0"/>
-                <wp:positionH relativeFrom="column">
-                  <wp:posOffset>4557713</wp:posOffset>
-                </wp:positionH>
-                <wp:positionV relativeFrom="paragraph">
-                  <wp:posOffset>1511300</wp:posOffset>
-                </wp:positionV>
-                <wp:extent cx="11112" cy="693738"/>
-                <wp:effectExtent l="0" t="0" r="27305" b="30480"/>
-                <wp:wrapNone/>
-                <wp:docPr id="5" name="直線接點 5"/>
-                <wp:cNvGraphicFramePr/>
-                <a:graphic xmlns:a="http://schemas.openxmlformats.org/drawingml/2006/main">
-                  <a:graphicData uri="http://schemas.microsoft.com/office/word/2010/wordprocessingShape">
-                    <wps:wsp>
-                      <wps:cNvCnPr/>
-                      <wps:spPr>
-                        <a:xfrm flipH="1">
-                          <a:off x="0" y="0"/>
-                          <a:ext cx="11112" cy="693738"/>
-                        </a:xfrm>
-                        <a:prstGeom prst="line">
-                          <a:avLst/>
-                        </a:prstGeom>
-                        <a:ln/>
-                      </wps:spPr>
-                      <wps:style>
-                        <a:lnRef idx="3">
-                          <a:schemeClr val="dk1"/>
-                        </a:lnRef>
-                        <a:fillRef idx="0">
-                          <a:schemeClr val="dk1"/>
-                        </a:fillRef>
-                        <a:effectRef idx="2">
-                          <a:schemeClr val="dk1"/>
-                        </a:effectRef>
-                        <a:fontRef idx="minor">
-                          <a:schemeClr val="tx1"/>
-                        </a:fontRef>
-                      </wps:style>
-                      <wps:bodyPr/>
-                    </wps:wsp>
-                  </a:graphicData>
-                </a:graphic>
-                <wp14:sizeRelH relativeFrom="margin">
-                  <wp14:pctWidth>0</wp14:pctWidth>
-                </wp14:sizeRelH>
-                <wp14:sizeRelV relativeFrom="margin">
-                  <wp14:pctHeight>0</wp14:pctHeight>
-                </wp14:sizeRelV>
-              </wp:anchor>
-            </w:drawing>
-          </mc:Choice>
-          <mc:Fallback>
-            <w:pict>
-              <v:line w14:anchorId="097E4C00" id="直線接點 5" o:spid="_x0000_s1026" style="position:absolute;flip:x;z-index:251659264;visibility:visible;mso-wrap-style:square;mso-width-percent:0;mso-height-percent:0;mso-wrap-distance-left:9pt;mso-wrap-distance-top:0;mso-wrap-distance-right:9pt;mso-wrap-distance-bottom:0;mso-position-horizontal:absolute;mso-position-horizontal-relative:text;mso-position-vertical:absolute;mso-position-vertical-relative:text;mso-width-percent:0;mso-height-percent:0;mso-width-relative:margin;mso-height-relative:margin" from="358.9pt,119pt" to="359.75pt,173.65pt" o:gfxdata="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" strokecolor="black [3200]" strokeweight="1.5pt">
-                <v:stroke joinstyle="miter"/>
-              </v:line>
-            </w:pict>
-          </mc:Fallback>
-        </mc:AlternateContent>
-      </w:r>
-      <w:r>
-        <w:rPr>
-          <w:noProof/>
-        </w:rPr>
-        <mc:AlternateContent>
-          <mc:Choice Requires="wps">
-            <w:drawing>
-              <wp:anchor distT="0" distB="0" distL="114300" distR="114300" simplePos="0" relativeHeight="251660288" behindDoc="0" locked="0" layoutInCell="1" allowOverlap="1" wp14:anchorId="59DBE76F" wp14:editId="4E9B2896">
+              <wp:anchor distT="0" distB="0" distL="114300" distR="114300" simplePos="0" relativeHeight="251660288" behindDoc="0" locked="0" layoutInCell="1" allowOverlap="1" wp14:anchorId="59DBE76F" wp14:editId="775F4756">
                 <wp:simplePos x="0" y="0"/>
                 <wp:positionH relativeFrom="column">
                   <wp:posOffset>4337050</wp:posOffset>
@@ -2222,155 +2440,7 @@
           </mc:Choice>
           <mc:Fallback>
             <w:pict>
-              <v:line w14:anchorId="1DDB4EB7" id="直線接點 6" o:spid="_x0000_s1026" style="position:absolute;flip:x;z-index:251660288;visibility:visible;mso-wrap-style:square;mso-width-percent:0;mso-height-percent:0;mso-wrap-distance-left:9pt;mso-wrap-distance-top:0;mso-wrap-distance-right:9pt;mso-wrap-distance-bottom:0;mso-position-horizontal:absolute;mso-position-horizontal-relative:text;mso-position-vertical:absolute;mso-position-vertical-relative:text;mso-width-percent:0;mso-height-percent:0;mso-width-relative:margin;mso-height-relative:margin" from="341.5pt,119pt" to="341.5pt,161.85pt" o:gfxdata="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" strokecolor="#7030a0" strokeweight="1.5pt">
-                <v:stroke joinstyle="miter"/>
-              </v:line>
-            </w:pict>
-          </mc:Fallback>
-        </mc:AlternateContent>
-      </w:r>
-      <w:r>
-        <w:rPr>
-          <w:noProof/>
-        </w:rPr>
-        <mc:AlternateContent>
-          <mc:Choice Requires="wps">
-            <w:drawing>
-              <wp:anchor distT="0" distB="0" distL="114300" distR="114300" simplePos="0" relativeHeight="251666432" behindDoc="0" locked="0" layoutInCell="1" allowOverlap="1" wp14:anchorId="51BE5A5C" wp14:editId="167A122D">
-                <wp:simplePos x="0" y="0"/>
-                <wp:positionH relativeFrom="column">
-                  <wp:posOffset>2985770</wp:posOffset>
-                </wp:positionH>
-                <wp:positionV relativeFrom="paragraph">
-                  <wp:posOffset>2044700</wp:posOffset>
-                </wp:positionV>
-                <wp:extent cx="1350962" cy="0"/>
-                <wp:effectExtent l="0" t="0" r="0" b="0"/>
-                <wp:wrapNone/>
-                <wp:docPr id="10" name="直線接點 10"/>
-                <wp:cNvGraphicFramePr/>
-                <a:graphic xmlns:a="http://schemas.openxmlformats.org/drawingml/2006/main">
-                  <a:graphicData uri="http://schemas.microsoft.com/office/word/2010/wordprocessingShape">
-                    <wps:wsp>
-                      <wps:cNvCnPr/>
-                      <wps:spPr>
-                        <a:xfrm>
-                          <a:off x="0" y="0"/>
-                          <a:ext cx="1350962" cy="0"/>
-                        </a:xfrm>
-                        <a:prstGeom prst="line">
-                          <a:avLst/>
-                        </a:prstGeom>
-                        <a:ln>
-                          <a:solidFill>
-                            <a:srgbClr val="7030A0"/>
-                          </a:solidFill>
-                        </a:ln>
-                      </wps:spPr>
-                      <wps:style>
-                        <a:lnRef idx="3">
-                          <a:schemeClr val="accent3"/>
-                        </a:lnRef>
-                        <a:fillRef idx="0">
-                          <a:schemeClr val="accent3"/>
-                        </a:fillRef>
-                        <a:effectRef idx="2">
-                          <a:schemeClr val="accent3"/>
-                        </a:effectRef>
-                        <a:fontRef idx="minor">
-                          <a:schemeClr val="tx1"/>
-                        </a:fontRef>
-                      </wps:style>
-                      <wps:bodyPr/>
-                    </wps:wsp>
-                  </a:graphicData>
-                </a:graphic>
-                <wp14:sizeRelH relativeFrom="margin">
-                  <wp14:pctWidth>0</wp14:pctWidth>
-                </wp14:sizeRelH>
-                <wp14:sizeRelV relativeFrom="margin">
-                  <wp14:pctHeight>0</wp14:pctHeight>
-                </wp14:sizeRelV>
-              </wp:anchor>
-            </w:drawing>
-          </mc:Choice>
-          <mc:Fallback>
-            <w:pict>
-              <v:line w14:anchorId="0E97AE8F" id="直線接點 10" o:spid="_x0000_s1026" style="position:absolute;z-index:251666432;visibility:visible;mso-wrap-style:square;mso-width-percent:0;mso-height-percent:0;mso-wrap-distance-left:9pt;mso-wrap-distance-top:0;mso-wrap-distance-right:9pt;mso-wrap-distance-bottom:0;mso-position-horizontal:absolute;mso-position-horizontal-relative:text;mso-position-vertical:absolute;mso-position-vertical-relative:text;mso-width-percent:0;mso-height-percent:0;mso-width-relative:margin;mso-height-relative:margin" from="235.1pt,161pt" to="341.45pt,161pt" o:gfxdata="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" strokecolor="#7030a0" strokeweight="1.5pt">
-                <v:stroke joinstyle="miter"/>
-              </v:line>
-            </w:pict>
-          </mc:Fallback>
-        </mc:AlternateContent>
-      </w:r>
-      <w:r>
-        <w:rPr>
-          <w:noProof/>
-        </w:rPr>
-        <mc:AlternateContent>
-          <mc:Choice Requires="wps">
-            <w:drawing>
-              <wp:anchor distT="0" distB="0" distL="114300" distR="114300" simplePos="0" relativeHeight="251664384" behindDoc="0" locked="0" layoutInCell="1" allowOverlap="1" wp14:anchorId="3E0295DB" wp14:editId="29334B65">
-                <wp:simplePos x="0" y="0"/>
-                <wp:positionH relativeFrom="column">
-                  <wp:posOffset>2986088</wp:posOffset>
-                </wp:positionH>
-                <wp:positionV relativeFrom="paragraph">
-                  <wp:posOffset>2044700</wp:posOffset>
-                </wp:positionV>
-                <wp:extent cx="0" cy="203200"/>
-                <wp:effectExtent l="0" t="0" r="38100" b="25400"/>
-                <wp:wrapNone/>
-                <wp:docPr id="9" name="直線接點 9"/>
-                <wp:cNvGraphicFramePr/>
-                <a:graphic xmlns:a="http://schemas.openxmlformats.org/drawingml/2006/main">
-                  <a:graphicData uri="http://schemas.microsoft.com/office/word/2010/wordprocessingShape">
-                    <wps:wsp>
-                      <wps:cNvCnPr/>
-                      <wps:spPr>
-                        <a:xfrm flipV="1">
-                          <a:off x="0" y="0"/>
-                          <a:ext cx="0" cy="203200"/>
-                        </a:xfrm>
-                        <a:prstGeom prst="line">
-                          <a:avLst/>
-                        </a:prstGeom>
-                        <a:ln>
-                          <a:solidFill>
-                            <a:srgbClr val="7030A0"/>
-                          </a:solidFill>
-                        </a:ln>
-                      </wps:spPr>
-                      <wps:style>
-                        <a:lnRef idx="3">
-                          <a:schemeClr val="accent3"/>
-                        </a:lnRef>
-                        <a:fillRef idx="0">
-                          <a:schemeClr val="accent3"/>
-                        </a:fillRef>
-                        <a:effectRef idx="2">
-                          <a:schemeClr val="accent3"/>
-                        </a:effectRef>
-                        <a:fontRef idx="minor">
-                          <a:schemeClr val="tx1"/>
-                        </a:fontRef>
-                      </wps:style>
-                      <wps:bodyPr/>
-                    </wps:wsp>
-                  </a:graphicData>
-                </a:graphic>
-                <wp14:sizeRelH relativeFrom="margin">
-                  <wp14:pctWidth>0</wp14:pctWidth>
-                </wp14:sizeRelH>
-                <wp14:sizeRelV relativeFrom="margin">
-                  <wp14:pctHeight>0</wp14:pctHeight>
-                </wp14:sizeRelV>
-              </wp:anchor>
-            </w:drawing>
-          </mc:Choice>
-          <mc:Fallback>
-            <w:pict>
-              <v:line w14:anchorId="61D8A016" id="直線接點 9" o:spid="_x0000_s1026" style="position:absolute;flip:y;z-index:251664384;visibility:visible;mso-wrap-style:square;mso-width-percent:0;mso-height-percent:0;mso-wrap-distance-left:9pt;mso-wrap-distance-top:0;mso-wrap-distance-right:9pt;mso-wrap-distance-bottom:0;mso-position-horizontal:absolute;mso-position-horizontal-relative:text;mso-position-vertical:absolute;mso-position-vertical-relative:text;mso-width-percent:0;mso-height-percent:0;mso-width-relative:margin;mso-height-relative:margin" from="235.15pt,161pt" to="235.15pt,177pt" o:gfxdata="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" strokecolor="#7030a0" strokeweight="1.5pt">
+              <v:line w14:anchorId="3D43CB80" id="直線接點 6" o:spid="_x0000_s1026" style="position:absolute;flip:x;z-index:251660288;visibility:visible;mso-wrap-style:square;mso-width-percent:0;mso-height-percent:0;mso-wrap-distance-left:9pt;mso-wrap-distance-top:0;mso-wrap-distance-right:9pt;mso-wrap-distance-bottom:0;mso-position-horizontal:absolute;mso-position-horizontal-relative:text;mso-position-vertical:absolute;mso-position-vertical-relative:text;mso-width-percent:0;mso-height-percent:0;mso-width-relative:margin;mso-height-relative:margin" from="341.5pt,119pt" to="341.5pt,161.85pt" o:gfxdata="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" strokecolor="#7030a0" strokeweight="1.5pt">
                 <v:stroke joinstyle="miter"/>
               </v:line>
             </w:pict>
@@ -2399,7 +2469,7 @@
                     </pic:cNvPicPr>
                   </pic:nvPicPr>
                   <pic:blipFill>
-                    <a:blip r:embed="rId4" cstate="print">
+                    <a:blip r:embed="rId6" cstate="print">
                       <a:extLst>
                         <a:ext uri="{28A0092B-C50C-407E-A947-70E740481C1C}">
                           <a14:useLocalDpi xmlns:a14="http://schemas.microsoft.com/office/drawing/2010/main" val="0"/>
@@ -2452,7 +2522,7 @@
                     </pic:cNvPicPr>
                   </pic:nvPicPr>
                   <pic:blipFill>
-                    <a:blip r:embed="rId5" cstate="print">
+                    <a:blip r:embed="rId7" cstate="print">
                       <a:extLst>
                         <a:ext uri="{28A0092B-C50C-407E-A947-70E740481C1C}">
                           <a14:useLocalDpi xmlns:a14="http://schemas.microsoft.com/office/drawing/2010/main" val="0"/>
@@ -2505,7 +2575,7 @@
                     </pic:cNvPicPr>
                   </pic:nvPicPr>
                   <pic:blipFill>
-                    <a:blip r:embed="rId6" cstate="print">
+                    <a:blip r:embed="rId8" cstate="print">
                       <a:extLst>
                         <a:ext uri="{28A0092B-C50C-407E-A947-70E740481C1C}">
                           <a14:useLocalDpi xmlns:a14="http://schemas.microsoft.com/office/drawing/2010/main" val="0"/>
@@ -2558,7 +2628,7 @@
                     </pic:cNvPicPr>
                   </pic:nvPicPr>
                   <pic:blipFill>
-                    <a:blip r:embed="rId7">
+                    <a:blip r:embed="rId9">
                       <a:extLst>
                         <a:ext uri="{28A0092B-C50C-407E-A947-70E740481C1C}">
                           <a14:useLocalDpi xmlns:a14="http://schemas.microsoft.com/office/drawing/2010/main" val="0"/>
@@ -2598,6 +2668,56 @@
     </w:sectPr>
   </w:body>
 </w:document>
+</file>
+
+<file path=word/endnotes.xml><?xml version="1.0" encoding="utf-8"?>
+<w:endnotes xmlns:wpc="http://schemas.microsoft.com/office/word/2010/wordprocessingCanvas" xmlns:cx="http://schemas.microsoft.com/office/drawing/2014/chartex" xmlns:cx1="http://schemas.microsoft.com/office/drawing/2015/9/8/chartex" xmlns:cx2="http://schemas.microsoft.com/office/drawing/2015/10/21/chartex" xmlns:cx3="http://schemas.microsoft.com/office/drawing/2016/5/9/chartex" xmlns:cx4="http://schemas.microsoft.com/office/drawing/2016/5/10/chartex" xmlns:cx5="http://schemas.microsoft.com/office/drawing/2016/5/11/chartex" xmlns:cx6="http://schemas.microsoft.com/office/drawing/2016/5/12/chartex" xmlns:cx7="http://schemas.microsoft.com/office/drawing/2016/5/13/chartex" xmlns:cx8="http://schemas.microsoft.com/office/drawing/2016/5/14/chartex" xmlns:mc="http://schemas.openxmlformats.org/markup-compatibility/2006" xmlns:aink="http://schemas.microsoft.com/office/drawing/2016/ink" xmlns:am3d="http://schemas.microsoft.com/office/drawing/2017/model3d" xmlns:o="urn:schemas-microsoft-com:office:office" xmlns:oel="http://schemas.microsoft.com/office/2019/extlst" xmlns:r="http://schemas.openxmlformats.org/officeDocument/2006/relationships" xmlns:m="http://schemas.openxmlformats.org/officeDocument/2006/math" xmlns:v="urn:schemas-microsoft-com:vml" xmlns:wp14="http://schemas.microsoft.com/office/word/2010/wordprocessingDrawing" xmlns:wp="http://schemas.openxmlformats.org/drawingml/2006/wordprocessingDrawing" xmlns:w10="urn:schemas-microsoft-com:office:word" xmlns:w="http://schemas.openxmlformats.org/wordprocessingml/2006/main" xmlns:w14="http://schemas.microsoft.com/office/word/2010/wordml" xmlns:w15="http://schemas.microsoft.com/office/word/2012/wordml" xmlns:w16cex="http://schemas.microsoft.com/office/word/2018/wordml/cex" xmlns:w16cid="http://schemas.microsoft.com/office/word/2016/wordml/cid" xmlns:w16="http://schemas.microsoft.com/office/word/2018/wordml" xmlns:w16sdtdh="http://schemas.microsoft.com/office/word/2020/wordml/sdtdatahash" xmlns:w16se="http://schemas.microsoft.com/office/word/2015/wordml/symex" xmlns:wpg="http://schemas.microsoft.com/office/word/2010/wordprocessingGroup" xmlns:wpi="http://schemas.microsoft.com/office/word/2010/wordprocessingInk" xmlns:wne="http://schemas.microsoft.com/office/word/2006/wordml" xmlns:wps="http://schemas.microsoft.com/office/word/2010/wordprocessingShape" mc:Ignorable="w14 w15 w16se w16cid w16 w16cex w16sdtdh wp14">
+  <w:endnote w:type="separator" w:id="-1">
+    <w:p>
+      <w:pPr>
+        <w:spacing w:after="0" w:line="240" w:lineRule="auto"/>
+      </w:pPr>
+      <w:r>
+        <w:separator/>
+      </w:r>
+    </w:p>
+  </w:endnote>
+  <w:endnote w:type="continuationSeparator" w:id="0">
+    <w:p>
+      <w:pPr>
+        <w:spacing w:after="0" w:line="240" w:lineRule="auto"/>
+      </w:pPr>
+      <w:r>
+        <w:continuationSeparator/>
+      </w:r>
+    </w:p>
+  </w:endnote>
+</w:endnotes>
+</file>
+
+<file path=word/footnotes.xml><?xml version="1.0" encoding="utf-8"?>
+<w:footnotes xmlns:wpc="http://schemas.microsoft.com/office/word/2010/wordprocessingCanvas" xmlns:cx="http://schemas.microsoft.com/office/drawing/2014/chartex" xmlns:cx1="http://schemas.microsoft.com/office/drawing/2015/9/8/chartex" xmlns:cx2="http://schemas.microsoft.com/office/drawing/2015/10/21/chartex" xmlns:cx3="http://schemas.microsoft.com/office/drawing/2016/5/9/chartex" xmlns:cx4="http://schemas.microsoft.com/office/drawing/2016/5/10/chartex" xmlns:cx5="http://schemas.microsoft.com/office/drawing/2016/5/11/chartex" xmlns:cx6="http://schemas.microsoft.com/office/drawing/2016/5/12/chartex" xmlns:cx7="http://schemas.microsoft.com/office/drawing/2016/5/13/chartex" xmlns:cx8="http://schemas.microsoft.com/office/drawing/2016/5/14/chartex" xmlns:mc="http://schemas.openxmlformats.org/markup-compatibility/2006" xmlns:aink="http://schemas.microsoft.com/office/drawing/2016/ink" xmlns:am3d="http://schemas.microsoft.com/office/drawing/2017/model3d" xmlns:o="urn:schemas-microsoft-com:office:office" xmlns:oel="http://schemas.microsoft.com/office/2019/extlst" xmlns:r="http://schemas.openxmlformats.org/officeDocument/2006/relationships" xmlns:m="http://schemas.openxmlformats.org/officeDocument/2006/math" xmlns:v="urn:schemas-microsoft-com:vml" xmlns:wp14="http://schemas.microsoft.com/office/word/2010/wordprocessingDrawing" xmlns:wp="http://schemas.openxmlformats.org/drawingml/2006/wordprocessingDrawing" xmlns:w10="urn:schemas-microsoft-com:office:word" xmlns:w="http://schemas.openxmlformats.org/wordprocessingml/2006/main" xmlns:w14="http://schemas.microsoft.com/office/word/2010/wordml" xmlns:w15="http://schemas.microsoft.com/office/word/2012/wordml" xmlns:w16cex="http://schemas.microsoft.com/office/word/2018/wordml/cex" xmlns:w16cid="http://schemas.microsoft.com/office/word/2016/wordml/cid" xmlns:w16="http://schemas.microsoft.com/office/word/2018/wordml" xmlns:w16sdtdh="http://schemas.microsoft.com/office/word/2020/wordml/sdtdatahash" xmlns:w16se="http://schemas.microsoft.com/office/word/2015/wordml/symex" xmlns:wpg="http://schemas.microsoft.com/office/word/2010/wordprocessingGroup" xmlns:wpi="http://schemas.microsoft.com/office/word/2010/wordprocessingInk" xmlns:wne="http://schemas.microsoft.com/office/word/2006/wordml" xmlns:wps="http://schemas.microsoft.com/office/word/2010/wordprocessingShape" mc:Ignorable="w14 w15 w16se w16cid w16 w16cex w16sdtdh wp14">
+  <w:footnote w:type="separator" w:id="-1">
+    <w:p>
+      <w:pPr>
+        <w:spacing w:after="0" w:line="240" w:lineRule="auto"/>
+      </w:pPr>
+      <w:r>
+        <w:separator/>
+      </w:r>
+    </w:p>
+  </w:footnote>
+  <w:footnote w:type="continuationSeparator" w:id="0">
+    <w:p>
+      <w:pPr>
+        <w:spacing w:after="0" w:line="240" w:lineRule="auto"/>
+      </w:pPr>
+      <w:r>
+        <w:continuationSeparator/>
+      </w:r>
+    </w:p>
+  </w:footnote>
+</w:footnotes>
 </file>
 
 <file path=word/styles.xml><?xml version="1.0" encoding="utf-8"?>
@@ -3026,6 +3146,50 @@
     <w:semiHidden/>
     <w:unhideWhenUsed/>
   </w:style>
+  <w:style w:type="paragraph" w:styleId="a3">
+    <w:name w:val="header"/>
+    <w:basedOn w:val="a"/>
+    <w:link w:val="a4"/>
+    <w:uiPriority w:val="99"/>
+    <w:unhideWhenUsed/>
+    <w:rsid w:val="00393413"/>
+    <w:pPr>
+      <w:tabs>
+        <w:tab w:val="center" w:pos="4153"/>
+        <w:tab w:val="right" w:pos="8306"/>
+      </w:tabs>
+      <w:spacing w:after="0" w:line="240" w:lineRule="auto"/>
+    </w:pPr>
+  </w:style>
+  <w:style w:type="character" w:customStyle="1" w:styleId="a4">
+    <w:name w:val="頁首 字元"/>
+    <w:basedOn w:val="a0"/>
+    <w:link w:val="a3"/>
+    <w:uiPriority w:val="99"/>
+    <w:rsid w:val="00393413"/>
+  </w:style>
+  <w:style w:type="paragraph" w:styleId="a5">
+    <w:name w:val="footer"/>
+    <w:basedOn w:val="a"/>
+    <w:link w:val="a6"/>
+    <w:uiPriority w:val="99"/>
+    <w:unhideWhenUsed/>
+    <w:rsid w:val="00393413"/>
+    <w:pPr>
+      <w:tabs>
+        <w:tab w:val="center" w:pos="4153"/>
+        <w:tab w:val="right" w:pos="8306"/>
+      </w:tabs>
+      <w:spacing w:after="0" w:line="240" w:lineRule="auto"/>
+    </w:pPr>
+  </w:style>
+  <w:style w:type="character" w:customStyle="1" w:styleId="a6">
+    <w:name w:val="頁尾 字元"/>
+    <w:basedOn w:val="a0"/>
+    <w:link w:val="a5"/>
+    <w:uiPriority w:val="99"/>
+    <w:rsid w:val="00393413"/>
+  </w:style>
 </w:styles>
 </file>
 

</xml_diff>